<commit_message>
Using multiple rhos for training and different ones for testing now
</commit_message>
<xml_diff>
--- a/06_01d/main.docx
+++ b/06_01d/main.docx
@@ -26,7 +26,7 @@
         <w:t xml:space="preserve">Rico A. R. Picone</w:t>
       </w:r>
     </w:p>
-    <w:bookmarkStart w:id="20" w:name="X4c9e92fdaa881063078ce5e4202d4d31f78c5e0"/>
+    <w:bookmarkStart w:id="20" w:name="abf04054"/>
     <w:p>
       <w:pPr>
         <w:pStyle w:val="FirstParagraph"/>
@@ -71,7 +71,7 @@
       </w:r>
     </w:p>
     <w:bookmarkEnd w:id="20"/>
-    <w:bookmarkStart w:id="21" w:name="ee9ae44c"/>
+    <w:bookmarkStart w:id="21" w:name="X298a0e0aafd434a0ebf2675ad3bb568fdb5f17b"/>
     <w:p>
       <w:pPr>
         <w:pStyle w:val="SourceCode"/>
@@ -132,24 +132,6 @@
       </w:r>
       <w:r>
         <w:rPr>
-          <w:rStyle w:val="CommentTok"/>
-        </w:rPr>
-        <w:t xml:space="preserve"># __import__("matplotlib").use("TkAgg")  # Use this to rotate the 3D plot</w:t>
-      </w:r>
-      <w:r>
-        <w:br/>
-      </w:r>
-      <w:r>
-        <w:rPr>
-          <w:rStyle w:val="CommentTok"/>
-        </w:rPr>
-        <w:t xml:space="preserve"># However, it doesn't publish well.</w:t>
-      </w:r>
-      <w:r>
-        <w:br/>
-      </w:r>
-      <w:r>
-        <w:rPr>
           <w:rStyle w:val="ImportTok"/>
         </w:rPr>
         <w:t xml:space="preserve">from</w:t>
@@ -266,7 +248,7 @@
         <w:rPr>
           <w:rStyle w:val="NormalTok"/>
         </w:rPr>
-        <w:t xml:space="preserve"> Dense, Input</w:t>
+        <w:t xml:space="preserve"> Dense, Input, Activation</w:t>
       </w:r>
       <w:r>
         <w:br/>
@@ -294,76 +276,10 @@
           <w:rStyle w:val="NormalTok"/>
         </w:rPr>
         <w:t xml:space="preserve"> optimizers</w:t>
-      </w:r>
-      <w:r>
-        <w:br/>
-      </w:r>
-      <w:r>
-        <w:rPr>
-          <w:rStyle w:val="ImportTok"/>
-        </w:rPr>
-        <w:t xml:space="preserve">from</w:t>
-      </w:r>
-      <w:r>
-        <w:rPr>
-          <w:rStyle w:val="NormalTok"/>
-        </w:rPr>
-        <w:t xml:space="preserve"> keras.layers </w:t>
-      </w:r>
-      <w:r>
-        <w:rPr>
-          <w:rStyle w:val="ImportTok"/>
-        </w:rPr>
-        <w:t xml:space="preserve">import</w:t>
-      </w:r>
-      <w:r>
-        <w:rPr>
-          <w:rStyle w:val="NormalTok"/>
-        </w:rPr>
-        <w:t xml:space="preserve"> Activation</w:t>
-      </w:r>
-      <w:r>
-        <w:br/>
-      </w:r>
-      <w:r>
-        <w:rPr>
-          <w:rStyle w:val="ImportTok"/>
-        </w:rPr>
-        <w:t xml:space="preserve">from</w:t>
-      </w:r>
-      <w:r>
-        <w:rPr>
-          <w:rStyle w:val="NormalTok"/>
-        </w:rPr>
-        <w:t xml:space="preserve"> keras </w:t>
-      </w:r>
-      <w:r>
-        <w:rPr>
-          <w:rStyle w:val="ImportTok"/>
-        </w:rPr>
-        <w:t xml:space="preserve">import</w:t>
-      </w:r>
-      <w:r>
-        <w:rPr>
-          <w:rStyle w:val="NormalTok"/>
-        </w:rPr>
-        <w:t xml:space="preserve"> backend </w:t>
-      </w:r>
-      <w:r>
-        <w:rPr>
-          <w:rStyle w:val="ImportTok"/>
-        </w:rPr>
-        <w:t xml:space="preserve">as</w:t>
-      </w:r>
-      <w:r>
-        <w:rPr>
-          <w:rStyle w:val="NormalTok"/>
-        </w:rPr>
-        <w:t xml:space="preserve"> K</w:t>
       </w:r>
     </w:p>
     <w:bookmarkEnd w:id="21"/>
-    <w:bookmarkStart w:id="22" w:name="Xc33f164cfa194b6d5d055a9c43160a0e0cff311"/>
+    <w:bookmarkStart w:id="22" w:name="X513fad9a332160da0b1e05bfc18f1526d4fd468"/>
     <w:p>
       <w:pPr>
         <w:pStyle w:val="FirstParagraph"/>
@@ -373,7 +289,7 @@
       </w:r>
     </w:p>
     <w:bookmarkEnd w:id="22"/>
-    <w:bookmarkStart w:id="23" w:name="X94cd2481ca24b2c38d22f28ebac98fcbd0a22b7"/>
+    <w:bookmarkStart w:id="23" w:name="X442ddd530073a86cd7404bd8b2886624801bd81"/>
     <w:p>
       <w:pPr>
         <w:pStyle w:val="SourceCode"/>
@@ -455,7 +371,7 @@
       </w:r>
     </w:p>
     <w:bookmarkEnd w:id="23"/>
-    <w:bookmarkStart w:id="24" w:name="Xaaef323a260b18c5d4a9c359fc575044882fa8d"/>
+    <w:bookmarkStart w:id="24" w:name="afeef107"/>
     <w:p>
       <w:pPr>
         <w:pStyle w:val="FirstParagraph"/>
@@ -465,7 +381,7 @@
       </w:r>
     </w:p>
     <w:bookmarkEnd w:id="24"/>
-    <w:bookmarkStart w:id="25" w:name="aaca1633"/>
+    <w:bookmarkStart w:id="25" w:name="b52f2b72"/>
     <w:p>
       <w:pPr>
         <w:pStyle w:val="SourceCode"/>
@@ -784,7 +700,7 @@
       </w:r>
     </w:p>
     <w:bookmarkEnd w:id="25"/>
-    <w:bookmarkStart w:id="26" w:name="b10b65cc"/>
+    <w:bookmarkStart w:id="26" w:name="X04ce73e4b6351bf21e3cb574fd495d84dd0d6a0"/>
     <w:p>
       <w:pPr>
         <w:pStyle w:val="FirstParagraph"/>
@@ -794,7 +710,7 @@
       </w:r>
     </w:p>
     <w:bookmarkEnd w:id="26"/>
-    <w:bookmarkStart w:id="27" w:name="X81fce6cea874f6dda06c225a0672650f89f6cd9"/>
+    <w:bookmarkStart w:id="27" w:name="X85de5656a124c43d07f977db1c5bafb172db102"/>
     <w:p>
       <w:pPr>
         <w:pStyle w:val="SourceCode"/>
@@ -875,6 +791,24 @@
         <w:rPr>
           <w:rStyle w:val="NormalTok"/>
         </w:rPr>
+        <w:t xml:space="preserve">, seed_offset</w:t>
+      </w:r>
+      <w:r>
+        <w:rPr>
+          <w:rStyle w:val="OperatorTok"/>
+        </w:rPr>
+        <w:t xml:space="preserve">=</w:t>
+      </w:r>
+      <w:r>
+        <w:rPr>
+          <w:rStyle w:val="DecValTok"/>
+        </w:rPr>
+        <w:t xml:space="preserve">0</w:t>
+      </w:r>
+      <w:r>
+        <w:rPr>
+          <w:rStyle w:val="NormalTok"/>
+        </w:rPr>
         <w:t xml:space="preserve">):</w:t>
       </w:r>
       <w:r>
@@ -1070,7 +1004,19 @@
         <w:rPr>
           <w:rStyle w:val="NormalTok"/>
         </w:rPr>
-        <w:t xml:space="preserve">        np.random.seed(i)  </w:t>
+        <w:t xml:space="preserve">        np.random.seed(i</w:t>
+      </w:r>
+      <w:r>
+        <w:rPr>
+          <w:rStyle w:val="OperatorTok"/>
+        </w:rPr>
+        <w:t xml:space="preserve">+</w:t>
+      </w:r>
+      <w:r>
+        <w:rPr>
+          <w:rStyle w:val="NormalTok"/>
+        </w:rPr>
+        <w:t xml:space="preserve">seed_offset)  </w:t>
       </w:r>
       <w:r>
         <w:rPr>
@@ -1275,7 +1221,7 @@
       </w:r>
     </w:p>
     <w:bookmarkEnd w:id="27"/>
-    <w:bookmarkStart w:id="28" w:name="Xac48776c685b0a699cb95183135977b341c9892"/>
+    <w:bookmarkStart w:id="28" w:name="Xf5476fa695a915af388d513a8ee28a7e0950a4c"/>
     <w:p>
       <w:pPr>
         <w:pStyle w:val="FirstParagraph"/>
@@ -1285,7 +1231,7 @@
       </w:r>
     </w:p>
     <w:bookmarkEnd w:id="28"/>
-    <w:bookmarkStart w:id="29" w:name="a6228e87"/>
+    <w:bookmarkStart w:id="29" w:name="X6331a251629413662a9eca4c0094992d08f24cd"/>
     <w:p>
       <w:pPr>
         <w:pStyle w:val="SourceCode"/>
@@ -1409,6 +1355,102 @@
       </w:r>
       <w:r>
         <w:rPr>
+          <w:rStyle w:val="NormalTok"/>
+        </w:rPr>
+        <w:t xml:space="preserve">rhos_train </w:t>
+      </w:r>
+      <w:r>
+        <w:rPr>
+          <w:rStyle w:val="OperatorTok"/>
+        </w:rPr>
+        <w:t xml:space="preserve">=</w:t>
+      </w:r>
+      <w:r>
+        <w:rPr>
+          <w:rStyle w:val="NormalTok"/>
+        </w:rPr>
+        <w:t xml:space="preserve"> [</w:t>
+      </w:r>
+      <w:r>
+        <w:rPr>
+          <w:rStyle w:val="DecValTok"/>
+        </w:rPr>
+        <w:t xml:space="preserve">10</w:t>
+      </w:r>
+      <w:r>
+        <w:rPr>
+          <w:rStyle w:val="NormalTok"/>
+        </w:rPr>
+        <w:t xml:space="preserve">, </w:t>
+      </w:r>
+      <w:r>
+        <w:rPr>
+          <w:rStyle w:val="DecValTok"/>
+        </w:rPr>
+        <w:t xml:space="preserve">28</w:t>
+      </w:r>
+      <w:r>
+        <w:rPr>
+          <w:rStyle w:val="NormalTok"/>
+        </w:rPr>
+        <w:t xml:space="preserve">, </w:t>
+      </w:r>
+      <w:r>
+        <w:rPr>
+          <w:rStyle w:val="DecValTok"/>
+        </w:rPr>
+        <w:t xml:space="preserve">40</w:t>
+      </w:r>
+      <w:r>
+        <w:rPr>
+          <w:rStyle w:val="NormalTok"/>
+        </w:rPr>
+        <w:t xml:space="preserve">]  </w:t>
+      </w:r>
+      <w:r>
+        <w:rPr>
+          <w:rStyle w:val="CommentTok"/>
+        </w:rPr>
+        <w:t xml:space="preserve"># Values of rho for training data</w:t>
+      </w:r>
+      <w:r>
+        <w:br/>
+      </w:r>
+      <w:r>
+        <w:rPr>
+          <w:rStyle w:val="NormalTok"/>
+        </w:rPr>
+        <w:t xml:space="preserve">n_rhos </w:t>
+      </w:r>
+      <w:r>
+        <w:rPr>
+          <w:rStyle w:val="OperatorTok"/>
+        </w:rPr>
+        <w:t xml:space="preserve">=</w:t>
+      </w:r>
+      <w:r>
+        <w:rPr>
+          <w:rStyle w:val="NormalTok"/>
+        </w:rPr>
+        <w:t xml:space="preserve"> </w:t>
+      </w:r>
+      <w:r>
+        <w:rPr>
+          <w:rStyle w:val="BuiltInTok"/>
+        </w:rPr>
+        <w:t xml:space="preserve">len</w:t>
+      </w:r>
+      <w:r>
+        <w:rPr>
+          <w:rStyle w:val="NormalTok"/>
+        </w:rPr>
+        <w:t xml:space="preserve">(rhos_train)</w:t>
+      </w:r>
+      <w:r>
+        <w:br/>
+      </w:r>
+      <w:r>
+        <w:rPr>
           <w:rStyle w:val="ControlFlowTok"/>
         </w:rPr>
         <w:t xml:space="preserve">if</w:t>
@@ -1438,7 +1480,97 @@
         <w:rPr>
           <w:rStyle w:val="NormalTok"/>
         </w:rPr>
-        <w:t xml:space="preserve"> generate_data(n_samples, n_t, dt)</w:t>
+        <w:t xml:space="preserve"> np.zeros((n_rhos, n_samples, n_t, </w:t>
+      </w:r>
+      <w:r>
+        <w:rPr>
+          <w:rStyle w:val="DecValTok"/>
+        </w:rPr>
+        <w:t xml:space="preserve">3</w:t>
+      </w:r>
+      <w:r>
+        <w:rPr>
+          <w:rStyle w:val="NormalTok"/>
+        </w:rPr>
+        <w:t xml:space="preserve">))</w:t>
+      </w:r>
+      <w:r>
+        <w:br/>
+      </w:r>
+      <w:r>
+        <w:rPr>
+          <w:rStyle w:val="NormalTok"/>
+        </w:rPr>
+        <w:t xml:space="preserve">    </w:t>
+      </w:r>
+      <w:r>
+        <w:rPr>
+          <w:rStyle w:val="ControlFlowTok"/>
+        </w:rPr>
+        <w:t xml:space="preserve">for</w:t>
+      </w:r>
+      <w:r>
+        <w:rPr>
+          <w:rStyle w:val="NormalTok"/>
+        </w:rPr>
+        <w:t xml:space="preserve"> i, rho </w:t>
+      </w:r>
+      <w:r>
+        <w:rPr>
+          <w:rStyle w:val="KeywordTok"/>
+        </w:rPr>
+        <w:t xml:space="preserve">in</w:t>
+      </w:r>
+      <w:r>
+        <w:rPr>
+          <w:rStyle w:val="NormalTok"/>
+        </w:rPr>
+        <w:t xml:space="preserve"> </w:t>
+      </w:r>
+      <w:r>
+        <w:rPr>
+          <w:rStyle w:val="BuiltInTok"/>
+        </w:rPr>
+        <w:t xml:space="preserve">enumerate</w:t>
+      </w:r>
+      <w:r>
+        <w:rPr>
+          <w:rStyle w:val="NormalTok"/>
+        </w:rPr>
+        <w:t xml:space="preserve">(rhos_train):</w:t>
+      </w:r>
+      <w:r>
+        <w:br/>
+      </w:r>
+      <w:r>
+        <w:rPr>
+          <w:rStyle w:val="NormalTok"/>
+        </w:rPr>
+        <w:t xml:space="preserve">        data[i] </w:t>
+      </w:r>
+      <w:r>
+        <w:rPr>
+          <w:rStyle w:val="OperatorTok"/>
+        </w:rPr>
+        <w:t xml:space="preserve">=</w:t>
+      </w:r>
+      <w:r>
+        <w:rPr>
+          <w:rStyle w:val="NormalTok"/>
+        </w:rPr>
+        <w:t xml:space="preserve"> generate_data(n_samples, n_t, dt, rho</w:t>
+      </w:r>
+      <w:r>
+        <w:rPr>
+          <w:rStyle w:val="OperatorTok"/>
+        </w:rPr>
+        <w:t xml:space="preserve">=</w:t>
+      </w:r>
+      <w:r>
+        <w:rPr>
+          <w:rStyle w:val="NormalTok"/>
+        </w:rPr>
+        <w:t xml:space="preserve">rho)</w:t>
       </w:r>
       <w:r>
         <w:br/>
@@ -1511,17 +1643,17 @@
       </w:r>
     </w:p>
     <w:bookmarkEnd w:id="29"/>
-    <w:bookmarkStart w:id="30" w:name="X476741f1cf6669b0cd963f863579c2e9cddeba5"/>
+    <w:bookmarkStart w:id="30" w:name="X1da3c1ba886303709d805f7d89a27c3eb498f31"/>
     <w:p>
       <w:pPr>
         <w:pStyle w:val="FirstParagraph"/>
       </w:pPr>
       <w:r>
-        <w:t xml:space="preserve">Plot the integrated trajectories of the Lorenz variables:</w:t>
+        <w:t xml:space="preserve">Plot the integrated trajectories of the Lorenz variables for rho = 28:</w:t>
       </w:r>
     </w:p>
     <w:bookmarkEnd w:id="30"/>
-    <w:bookmarkStart w:id="34" w:name="X193b2fadaa400fa04b0d8d1c4428bb0557eec3e"/>
+    <w:bookmarkStart w:id="34" w:name="X05b6d87cc6cc7e301a07a47f6d5faa169d2f7ff"/>
     <w:p>
       <w:pPr>
         <w:pStyle w:val="SourceCode"/>
@@ -1530,6 +1662,45 @@
         <w:rPr>
           <w:rStyle w:val="NormalTok"/>
         </w:rPr>
+        <w:t xml:space="preserve">rhoi </w:t>
+      </w:r>
+      <w:r>
+        <w:rPr>
+          <w:rStyle w:val="OperatorTok"/>
+        </w:rPr>
+        <w:t xml:space="preserve">=</w:t>
+      </w:r>
+      <w:r>
+        <w:rPr>
+          <w:rStyle w:val="NormalTok"/>
+        </w:rPr>
+        <w:t xml:space="preserve"> </w:t>
+      </w:r>
+      <w:r>
+        <w:rPr>
+          <w:rStyle w:val="DecValTok"/>
+        </w:rPr>
+        <w:t xml:space="preserve">1</w:t>
+      </w:r>
+      <w:r>
+        <w:rPr>
+          <w:rStyle w:val="NormalTok"/>
+        </w:rPr>
+        <w:t xml:space="preserve">  </w:t>
+      </w:r>
+      <w:r>
+        <w:rPr>
+          <w:rStyle w:val="CommentTok"/>
+        </w:rPr>
+        <w:t xml:space="preserve"># Index of rho value</w:t>
+      </w:r>
+      <w:r>
+        <w:br/>
+      </w:r>
+      <w:r>
+        <w:rPr>
+          <w:rStyle w:val="NormalTok"/>
+        </w:rPr>
         <w:t xml:space="preserve">fig </w:t>
       </w:r>
       <w:r>
@@ -1641,7 +1812,16 @@
         <w:rPr>
           <w:rStyle w:val="NormalTok"/>
         </w:rPr>
-        <w:t xml:space="preserve">    ax.plot(data[i, :, </w:t>
+        <w:t xml:space="preserve">    ax.plot(</w:t>
+      </w:r>
+      <w:r>
+        <w:br/>
+      </w:r>
+      <w:r>
+        <w:rPr>
+          <w:rStyle w:val="NormalTok"/>
+        </w:rPr>
+        <w:t xml:space="preserve">        data[rhoi, i, :, </w:t>
       </w:r>
       <w:r>
         <w:rPr>
@@ -1653,7 +1833,16 @@
         <w:rPr>
           <w:rStyle w:val="NormalTok"/>
         </w:rPr>
-        <w:t xml:space="preserve">], data[i, :, </w:t>
+        <w:t xml:space="preserve">],</w:t>
+      </w:r>
+      <w:r>
+        <w:br/>
+      </w:r>
+      <w:r>
+        <w:rPr>
+          <w:rStyle w:val="NormalTok"/>
+        </w:rPr>
+        <w:t xml:space="preserve">        data[rhoi, i, :, </w:t>
       </w:r>
       <w:r>
         <w:rPr>
@@ -1665,7 +1854,16 @@
         <w:rPr>
           <w:rStyle w:val="NormalTok"/>
         </w:rPr>
-        <w:t xml:space="preserve">], data[i, :, </w:t>
+        <w:t xml:space="preserve">],</w:t>
+      </w:r>
+      <w:r>
+        <w:br/>
+      </w:r>
+      <w:r>
+        <w:rPr>
+          <w:rStyle w:val="NormalTok"/>
+        </w:rPr>
+        <w:t xml:space="preserve">        data[rhoi, i, :, </w:t>
       </w:r>
       <w:r>
         <w:rPr>
@@ -1677,7 +1875,16 @@
         <w:rPr>
           <w:rStyle w:val="NormalTok"/>
         </w:rPr>
-        <w:t xml:space="preserve">], lw</w:t>
+        <w:t xml:space="preserve">], </w:t>
+      </w:r>
+      <w:r>
+        <w:br/>
+      </w:r>
+      <w:r>
+        <w:rPr>
+          <w:rStyle w:val="NormalTok"/>
+        </w:rPr>
+        <w:t xml:space="preserve">        lw</w:t>
       </w:r>
       <w:r>
         <w:rPr>
@@ -1692,6 +1899,204 @@
         <w:t xml:space="preserve">0.5</w:t>
       </w:r>
       <w:r>
+        <w:br/>
+      </w:r>
+      <w:r>
+        <w:rPr>
+          <w:rStyle w:val="NormalTok"/>
+        </w:rPr>
+        <w:t xml:space="preserve">    )</w:t>
+      </w:r>
+      <w:r>
+        <w:br/>
+      </w:r>
+      <w:r>
+        <w:rPr>
+          <w:rStyle w:val="NormalTok"/>
+        </w:rPr>
+        <w:t xml:space="preserve">    ax.plot(</w:t>
+      </w:r>
+      <w:r>
+        <w:br/>
+      </w:r>
+      <w:r>
+        <w:rPr>
+          <w:rStyle w:val="NormalTok"/>
+        </w:rPr>
+        <w:t xml:space="preserve">        data[rhoi, i, </w:t>
+      </w:r>
+      <w:r>
+        <w:rPr>
+          <w:rStyle w:val="DecValTok"/>
+        </w:rPr>
+        <w:t xml:space="preserve">0</w:t>
+      </w:r>
+      <w:r>
+        <w:rPr>
+          <w:rStyle w:val="NormalTok"/>
+        </w:rPr>
+        <w:t xml:space="preserve">, </w:t>
+      </w:r>
+      <w:r>
+        <w:rPr>
+          <w:rStyle w:val="DecValTok"/>
+        </w:rPr>
+        <w:t xml:space="preserve">0</w:t>
+      </w:r>
+      <w:r>
+        <w:rPr>
+          <w:rStyle w:val="NormalTok"/>
+        </w:rPr>
+        <w:t xml:space="preserve">], data[rhoi, i, </w:t>
+      </w:r>
+      <w:r>
+        <w:rPr>
+          <w:rStyle w:val="DecValTok"/>
+        </w:rPr>
+        <w:t xml:space="preserve">0</w:t>
+      </w:r>
+      <w:r>
+        <w:rPr>
+          <w:rStyle w:val="NormalTok"/>
+        </w:rPr>
+        <w:t xml:space="preserve">, </w:t>
+      </w:r>
+      <w:r>
+        <w:rPr>
+          <w:rStyle w:val="DecValTok"/>
+        </w:rPr>
+        <w:t xml:space="preserve">1</w:t>
+      </w:r>
+      <w:r>
+        <w:rPr>
+          <w:rStyle w:val="NormalTok"/>
+        </w:rPr>
+        <w:t xml:space="preserve">], data[rhoi, i, </w:t>
+      </w:r>
+      <w:r>
+        <w:rPr>
+          <w:rStyle w:val="DecValTok"/>
+        </w:rPr>
+        <w:t xml:space="preserve">0</w:t>
+      </w:r>
+      <w:r>
+        <w:rPr>
+          <w:rStyle w:val="NormalTok"/>
+        </w:rPr>
+        <w:t xml:space="preserve">, </w:t>
+      </w:r>
+      <w:r>
+        <w:rPr>
+          <w:rStyle w:val="DecValTok"/>
+        </w:rPr>
+        <w:t xml:space="preserve">2</w:t>
+      </w:r>
+      <w:r>
+        <w:rPr>
+          <w:rStyle w:val="NormalTok"/>
+        </w:rPr>
+        <w:t xml:space="preserve">],</w:t>
+      </w:r>
+      <w:r>
+        <w:br/>
+      </w:r>
+      <w:r>
+        <w:rPr>
+          <w:rStyle w:val="NormalTok"/>
+        </w:rPr>
+        <w:t xml:space="preserve">        lw</w:t>
+      </w:r>
+      <w:r>
+        <w:rPr>
+          <w:rStyle w:val="OperatorTok"/>
+        </w:rPr>
+        <w:t xml:space="preserve">=</w:t>
+      </w:r>
+      <w:r>
+        <w:rPr>
+          <w:rStyle w:val="FloatTok"/>
+        </w:rPr>
+        <w:t xml:space="preserve">0.5</w:t>
+      </w:r>
+      <w:r>
+        <w:rPr>
+          <w:rStyle w:val="NormalTok"/>
+        </w:rPr>
+        <w:t xml:space="preserve">, marker</w:t>
+      </w:r>
+      <w:r>
+        <w:rPr>
+          <w:rStyle w:val="OperatorTok"/>
+        </w:rPr>
+        <w:t xml:space="preserve">=</w:t>
+      </w:r>
+      <w:r>
+        <w:rPr>
+          <w:rStyle w:val="StringTok"/>
+        </w:rPr>
+        <w:t xml:space="preserve">'o'</w:t>
+      </w:r>
+      <w:r>
+        <w:rPr>
+          <w:rStyle w:val="NormalTok"/>
+        </w:rPr>
+        <w:t xml:space="preserve">, color</w:t>
+      </w:r>
+      <w:r>
+        <w:rPr>
+          <w:rStyle w:val="OperatorTok"/>
+        </w:rPr>
+        <w:t xml:space="preserve">=</w:t>
+      </w:r>
+      <w:r>
+        <w:rPr>
+          <w:rStyle w:val="NormalTok"/>
+        </w:rPr>
+        <w:t xml:space="preserve">ax.lines[</w:t>
+      </w:r>
+      <w:r>
+        <w:rPr>
+          <w:rStyle w:val="OperatorTok"/>
+        </w:rPr>
+        <w:t xml:space="preserve">-</w:t>
+      </w:r>
+      <w:r>
+        <w:rPr>
+          <w:rStyle w:val="DecValTok"/>
+        </w:rPr>
+        <w:t xml:space="preserve">1</w:t>
+      </w:r>
+      <w:r>
+        <w:rPr>
+          <w:rStyle w:val="NormalTok"/>
+        </w:rPr>
+        <w:t xml:space="preserve">].get_color()</w:t>
+      </w:r>
+      <w:r>
+        <w:br/>
+      </w:r>
+      <w:r>
+        <w:rPr>
+          <w:rStyle w:val="NormalTok"/>
+        </w:rPr>
+        <w:t xml:space="preserve">    )</w:t>
+      </w:r>
+      <w:r>
+        <w:br/>
+      </w:r>
+      <w:r>
+        <w:rPr>
+          <w:rStyle w:val="NormalTok"/>
+        </w:rPr>
+        <w:t xml:space="preserve">ax.set_xlabel(</w:t>
+      </w:r>
+      <w:r>
+        <w:rPr>
+          <w:rStyle w:val="StringTok"/>
+        </w:rPr>
+        <w:t xml:space="preserve">'x'</w:t>
+      </w:r>
+      <w:r>
         <w:rPr>
           <w:rStyle w:val="NormalTok"/>
         </w:rPr>
@@ -1704,187 +2109,34 @@
         <w:rPr>
           <w:rStyle w:val="NormalTok"/>
         </w:rPr>
-        <w:t xml:space="preserve">    ax.plot(</w:t>
-      </w:r>
-      <w:r>
-        <w:br/>
-      </w:r>
-      <w:r>
-        <w:rPr>
-          <w:rStyle w:val="NormalTok"/>
-        </w:rPr>
-        <w:t xml:space="preserve">        data[i, </w:t>
-      </w:r>
-      <w:r>
-        <w:rPr>
-          <w:rStyle w:val="DecValTok"/>
-        </w:rPr>
-        <w:t xml:space="preserve">0</w:t>
-      </w:r>
-      <w:r>
-        <w:rPr>
-          <w:rStyle w:val="NormalTok"/>
-        </w:rPr>
-        <w:t xml:space="preserve">, </w:t>
-      </w:r>
-      <w:r>
-        <w:rPr>
-          <w:rStyle w:val="DecValTok"/>
-        </w:rPr>
-        <w:t xml:space="preserve">0</w:t>
-      </w:r>
-      <w:r>
-        <w:rPr>
-          <w:rStyle w:val="NormalTok"/>
-        </w:rPr>
-        <w:t xml:space="preserve">], data[i, </w:t>
-      </w:r>
-      <w:r>
-        <w:rPr>
-          <w:rStyle w:val="DecValTok"/>
-        </w:rPr>
-        <w:t xml:space="preserve">0</w:t>
-      </w:r>
-      <w:r>
-        <w:rPr>
-          <w:rStyle w:val="NormalTok"/>
-        </w:rPr>
-        <w:t xml:space="preserve">, </w:t>
-      </w:r>
-      <w:r>
-        <w:rPr>
-          <w:rStyle w:val="DecValTok"/>
-        </w:rPr>
-        <w:t xml:space="preserve">1</w:t>
-      </w:r>
-      <w:r>
-        <w:rPr>
-          <w:rStyle w:val="NormalTok"/>
-        </w:rPr>
-        <w:t xml:space="preserve">], data[i, </w:t>
-      </w:r>
-      <w:r>
-        <w:rPr>
-          <w:rStyle w:val="DecValTok"/>
-        </w:rPr>
-        <w:t xml:space="preserve">0</w:t>
-      </w:r>
-      <w:r>
-        <w:rPr>
-          <w:rStyle w:val="NormalTok"/>
-        </w:rPr>
-        <w:t xml:space="preserve">, </w:t>
-      </w:r>
-      <w:r>
-        <w:rPr>
-          <w:rStyle w:val="DecValTok"/>
-        </w:rPr>
-        <w:t xml:space="preserve">2</w:t>
-      </w:r>
-      <w:r>
-        <w:rPr>
-          <w:rStyle w:val="NormalTok"/>
-        </w:rPr>
-        <w:t xml:space="preserve">], </w:t>
-      </w:r>
-      <w:r>
-        <w:br/>
-      </w:r>
-      <w:r>
-        <w:rPr>
-          <w:rStyle w:val="NormalTok"/>
-        </w:rPr>
-        <w:t xml:space="preserve">        lw</w:t>
-      </w:r>
-      <w:r>
-        <w:rPr>
-          <w:rStyle w:val="OperatorTok"/>
-        </w:rPr>
-        <w:t xml:space="preserve">=</w:t>
-      </w:r>
-      <w:r>
-        <w:rPr>
-          <w:rStyle w:val="FloatTok"/>
-        </w:rPr>
-        <w:t xml:space="preserve">0.5</w:t>
-      </w:r>
-      <w:r>
-        <w:rPr>
-          <w:rStyle w:val="NormalTok"/>
-        </w:rPr>
-        <w:t xml:space="preserve">, marker</w:t>
-      </w:r>
-      <w:r>
-        <w:rPr>
-          <w:rStyle w:val="OperatorTok"/>
-        </w:rPr>
-        <w:t xml:space="preserve">=</w:t>
+        <w:t xml:space="preserve">ax.set_ylabel(</w:t>
       </w:r>
       <w:r>
         <w:rPr>
           <w:rStyle w:val="StringTok"/>
         </w:rPr>
-        <w:t xml:space="preserve">'o'</w:t>
-      </w:r>
-      <w:r>
-        <w:rPr>
-          <w:rStyle w:val="NormalTok"/>
-        </w:rPr>
-        <w:t xml:space="preserve">, color</w:t>
-      </w:r>
-      <w:r>
-        <w:rPr>
-          <w:rStyle w:val="OperatorTok"/>
-        </w:rPr>
-        <w:t xml:space="preserve">=</w:t>
-      </w:r>
-      <w:r>
-        <w:rPr>
-          <w:rStyle w:val="NormalTok"/>
-        </w:rPr>
-        <w:t xml:space="preserve">ax.lines[</w:t>
-      </w:r>
-      <w:r>
-        <w:rPr>
-          <w:rStyle w:val="OperatorTok"/>
-        </w:rPr>
-        <w:t xml:space="preserve">-</w:t>
-      </w:r>
-      <w:r>
-        <w:rPr>
-          <w:rStyle w:val="DecValTok"/>
-        </w:rPr>
-        <w:t xml:space="preserve">1</w:t>
-      </w:r>
-      <w:r>
-        <w:rPr>
-          <w:rStyle w:val="NormalTok"/>
-        </w:rPr>
-        <w:t xml:space="preserve">].get_color()</w:t>
-      </w:r>
-      <w:r>
-        <w:br/>
-      </w:r>
-      <w:r>
-        <w:rPr>
-          <w:rStyle w:val="NormalTok"/>
-        </w:rPr>
-        <w:t xml:space="preserve">    )</w:t>
-      </w:r>
-      <w:r>
-        <w:br/>
-      </w:r>
-      <w:r>
-        <w:rPr>
-          <w:rStyle w:val="NormalTok"/>
-        </w:rPr>
-        <w:t xml:space="preserve">ax.set_xlabel(</w:t>
+        <w:t xml:space="preserve">'y'</w:t>
+      </w:r>
+      <w:r>
+        <w:rPr>
+          <w:rStyle w:val="NormalTok"/>
+        </w:rPr>
+        <w:t xml:space="preserve">)</w:t>
+      </w:r>
+      <w:r>
+        <w:br/>
+      </w:r>
+      <w:r>
+        <w:rPr>
+          <w:rStyle w:val="NormalTok"/>
+        </w:rPr>
+        <w:t xml:space="preserve">ax.set_zlabel(</w:t>
       </w:r>
       <w:r>
         <w:rPr>
           <w:rStyle w:val="StringTok"/>
         </w:rPr>
-        <w:t xml:space="preserve">'x'</w:t>
+        <w:t xml:space="preserve">'z'</w:t>
       </w:r>
       <w:r>
         <w:rPr>
@@ -1899,60 +2151,7 @@
         <w:rPr>
           <w:rStyle w:val="NormalTok"/>
         </w:rPr>
-        <w:t xml:space="preserve">ax.set_ylabel(</w:t>
-      </w:r>
-      <w:r>
-        <w:rPr>
-          <w:rStyle w:val="StringTok"/>
-        </w:rPr>
-        <w:t xml:space="preserve">'y'</w:t>
-      </w:r>
-      <w:r>
-        <w:rPr>
-          <w:rStyle w:val="NormalTok"/>
-        </w:rPr>
-        <w:t xml:space="preserve">)</w:t>
-      </w:r>
-      <w:r>
-        <w:br/>
-      </w:r>
-      <w:r>
-        <w:rPr>
-          <w:rStyle w:val="NormalTok"/>
-        </w:rPr>
-        <w:t xml:space="preserve">ax.set_zlabel(</w:t>
-      </w:r>
-      <w:r>
-        <w:rPr>
-          <w:rStyle w:val="StringTok"/>
-        </w:rPr>
-        <w:t xml:space="preserve">'z'</w:t>
-      </w:r>
-      <w:r>
-        <w:rPr>
-          <w:rStyle w:val="NormalTok"/>
-        </w:rPr>
-        <w:t xml:space="preserve">)</w:t>
-      </w:r>
-      <w:r>
-        <w:br/>
-      </w:r>
-      <w:r>
-        <w:rPr>
-          <w:rStyle w:val="CommentTok"/>
-        </w:rPr>
-        <w:t xml:space="preserve"># plt.show()</w:t>
-      </w:r>
-    </w:p>
-    <w:p>
-      <w:pPr>
-        <w:pStyle w:val="SourceCode"/>
-      </w:pPr>
-      <w:r>
-        <w:rPr>
-          <w:rStyle w:val="VerbatimChar"/>
-        </w:rPr>
-        <w:t xml:space="preserve">Text(0.5, 0, 'z')</w:t>
+        <w:t xml:space="preserve">plt.draw()</w:t>
       </w:r>
     </w:p>
     <w:p>
@@ -2003,7 +2202,7 @@
       </w:r>
     </w:p>
     <w:bookmarkEnd w:id="34"/>
-    <w:bookmarkStart w:id="35" w:name="X2cf0b8b540f6d948cc56cbf99f535dab512c1fb"/>
+    <w:bookmarkStart w:id="35" w:name="eafe5c3e"/>
     <w:p>
       <w:pPr>
         <w:pStyle w:val="BodyText"/>
@@ -2059,7 +2258,7 @@
       </w:r>
     </w:p>
     <w:bookmarkEnd w:id="35"/>
-    <w:bookmarkStart w:id="36" w:name="d632d38b"/>
+    <w:bookmarkStart w:id="36" w:name="X0cadc4f78eb42f87fe62a1e7a82f00a611c105e"/>
     <w:p>
       <w:pPr>
         <w:pStyle w:val="SourceCode"/>
@@ -2110,7 +2309,19 @@
         <w:rPr>
           <w:rStyle w:val="NormalTok"/>
         </w:rPr>
-        <w:t xml:space="preserve">n_samples, </w:t>
+        <w:t xml:space="preserve">n_samples</w:t>
+      </w:r>
+      <w:r>
+        <w:rPr>
+          <w:rStyle w:val="OperatorTok"/>
+        </w:rPr>
+        <w:t xml:space="preserve">*</w:t>
+      </w:r>
+      <w:r>
+        <w:rPr>
+          <w:rStyle w:val="NormalTok"/>
+        </w:rPr>
+        <w:t xml:space="preserve">n_rhos, </w:t>
       </w:r>
       <w:r>
         <w:rPr>
@@ -2173,7 +2384,19 @@
         <w:rPr>
           <w:rStyle w:val="NormalTok"/>
         </w:rPr>
-        <w:t xml:space="preserve">n_samples, </w:t>
+        <w:t xml:space="preserve">n_samples</w:t>
+      </w:r>
+      <w:r>
+        <w:rPr>
+          <w:rStyle w:val="OperatorTok"/>
+        </w:rPr>
+        <w:t xml:space="preserve">*</w:t>
+      </w:r>
+      <w:r>
+        <w:rPr>
+          <w:rStyle w:val="NormalTok"/>
+        </w:rPr>
+        <w:t xml:space="preserve">n_rhos, </w:t>
       </w:r>
       <w:r>
         <w:rPr>
@@ -2200,6 +2423,51 @@
         <w:rPr>
           <w:rStyle w:val="NormalTok"/>
         </w:rPr>
+        <w:t xml:space="preserve"> j </w:t>
+      </w:r>
+      <w:r>
+        <w:rPr>
+          <w:rStyle w:val="KeywordTok"/>
+        </w:rPr>
+        <w:t xml:space="preserve">in</w:t>
+      </w:r>
+      <w:r>
+        <w:rPr>
+          <w:rStyle w:val="NormalTok"/>
+        </w:rPr>
+        <w:t xml:space="preserve"> </w:t>
+      </w:r>
+      <w:r>
+        <w:rPr>
+          <w:rStyle w:val="BuiltInTok"/>
+        </w:rPr>
+        <w:t xml:space="preserve">range</w:t>
+      </w:r>
+      <w:r>
+        <w:rPr>
+          <w:rStyle w:val="NormalTok"/>
+        </w:rPr>
+        <w:t xml:space="preserve">(n_rhos):</w:t>
+      </w:r>
+      <w:r>
+        <w:br/>
+      </w:r>
+      <w:r>
+        <w:rPr>
+          <w:rStyle w:val="NormalTok"/>
+        </w:rPr>
+        <w:t xml:space="preserve">    </w:t>
+      </w:r>
+      <w:r>
+        <w:rPr>
+          <w:rStyle w:val="ControlFlowTok"/>
+        </w:rPr>
+        <w:t xml:space="preserve">for</w:t>
+      </w:r>
+      <w:r>
+        <w:rPr>
+          <w:rStyle w:val="NormalTok"/>
+        </w:rPr>
         <w:t xml:space="preserve"> i </w:t>
       </w:r>
       <w:r>
@@ -2233,7 +2501,7 @@
         <w:rPr>
           <w:rStyle w:val="NormalTok"/>
         </w:rPr>
-        <w:t xml:space="preserve">    X[i</w:t>
+        <w:t xml:space="preserve">        X[(j</w:t>
       </w:r>
       <w:r>
         <w:rPr>
@@ -2245,6 +2513,30 @@
         <w:rPr>
           <w:rStyle w:val="NormalTok"/>
         </w:rPr>
+        <w:t xml:space="preserve">n_samples</w:t>
+      </w:r>
+      <w:r>
+        <w:rPr>
+          <w:rStyle w:val="OperatorTok"/>
+        </w:rPr>
+        <w:t xml:space="preserve">+</w:t>
+      </w:r>
+      <w:r>
+        <w:rPr>
+          <w:rStyle w:val="NormalTok"/>
+        </w:rPr>
+        <w:t xml:space="preserve">i)</w:t>
+      </w:r>
+      <w:r>
+        <w:rPr>
+          <w:rStyle w:val="OperatorTok"/>
+        </w:rPr>
+        <w:t xml:space="preserve">*</w:t>
+      </w:r>
+      <w:r>
+        <w:rPr>
+          <w:rStyle w:val="NormalTok"/>
+        </w:rPr>
         <w:t xml:space="preserve">(n_t</w:t>
       </w:r>
       <w:r>
@@ -2263,7 +2555,19 @@
         <w:rPr>
           <w:rStyle w:val="NormalTok"/>
         </w:rPr>
-        <w:t xml:space="preserve">):(i</w:t>
+        <w:t xml:space="preserve">):(j</w:t>
+      </w:r>
+      <w:r>
+        <w:rPr>
+          <w:rStyle w:val="OperatorTok"/>
+        </w:rPr>
+        <w:t xml:space="preserve">*</w:t>
+      </w:r>
+      <w:r>
+        <w:rPr>
+          <w:rStyle w:val="NormalTok"/>
+        </w:rPr>
+        <w:t xml:space="preserve">n_samples</w:t>
       </w:r>
       <w:r>
         <w:rPr>
@@ -2273,6 +2577,18 @@
       </w:r>
       <w:r>
         <w:rPr>
+          <w:rStyle w:val="NormalTok"/>
+        </w:rPr>
+        <w:t xml:space="preserve">i</w:t>
+      </w:r>
+      <w:r>
+        <w:rPr>
+          <w:rStyle w:val="OperatorTok"/>
+        </w:rPr>
+        <w:t xml:space="preserve">+</w:t>
+      </w:r>
+      <w:r>
+        <w:rPr>
           <w:rStyle w:val="DecValTok"/>
         </w:rPr>
         <w:t xml:space="preserve">1</w:t>
@@ -2323,7 +2639,22 @@
         <w:rPr>
           <w:rStyle w:val="NormalTok"/>
         </w:rPr>
-        <w:t xml:space="preserve"> data[i, :</w:t>
+        <w:t xml:space="preserve"> </w:t>
+      </w:r>
+      <w:r>
+        <w:rPr>
+          <w:rStyle w:val="OperatorTok"/>
+        </w:rPr>
+        <w:t xml:space="preserve">\</w:t>
+      </w:r>
+      <w:r>
+        <w:br/>
+      </w:r>
+      <w:r>
+        <w:rPr>
+          <w:rStyle w:val="NormalTok"/>
+        </w:rPr>
+        <w:t xml:space="preserve">            data[j, i, :</w:t>
       </w:r>
       <w:r>
         <w:rPr>
@@ -2350,7 +2681,7 @@
         <w:rPr>
           <w:rStyle w:val="NormalTok"/>
         </w:rPr>
-        <w:t xml:space="preserve">    Y[i</w:t>
+        <w:t xml:space="preserve">        Y[(j</w:t>
       </w:r>
       <w:r>
         <w:rPr>
@@ -2362,6 +2693,30 @@
         <w:rPr>
           <w:rStyle w:val="NormalTok"/>
         </w:rPr>
+        <w:t xml:space="preserve">n_samples</w:t>
+      </w:r>
+      <w:r>
+        <w:rPr>
+          <w:rStyle w:val="OperatorTok"/>
+        </w:rPr>
+        <w:t xml:space="preserve">+</w:t>
+      </w:r>
+      <w:r>
+        <w:rPr>
+          <w:rStyle w:val="NormalTok"/>
+        </w:rPr>
+        <w:t xml:space="preserve">i)</w:t>
+      </w:r>
+      <w:r>
+        <w:rPr>
+          <w:rStyle w:val="OperatorTok"/>
+        </w:rPr>
+        <w:t xml:space="preserve">*</w:t>
+      </w:r>
+      <w:r>
+        <w:rPr>
+          <w:rStyle w:val="NormalTok"/>
+        </w:rPr>
         <w:t xml:space="preserve">(n_t</w:t>
       </w:r>
       <w:r>
@@ -2380,7 +2735,19 @@
         <w:rPr>
           <w:rStyle w:val="NormalTok"/>
         </w:rPr>
-        <w:t xml:space="preserve">):(i</w:t>
+        <w:t xml:space="preserve">):(j</w:t>
+      </w:r>
+      <w:r>
+        <w:rPr>
+          <w:rStyle w:val="OperatorTok"/>
+        </w:rPr>
+        <w:t xml:space="preserve">*</w:t>
+      </w:r>
+      <w:r>
+        <w:rPr>
+          <w:rStyle w:val="NormalTok"/>
+        </w:rPr>
+        <w:t xml:space="preserve">n_samples</w:t>
       </w:r>
       <w:r>
         <w:rPr>
@@ -2390,6 +2757,18 @@
       </w:r>
       <w:r>
         <w:rPr>
+          <w:rStyle w:val="NormalTok"/>
+        </w:rPr>
+        <w:t xml:space="preserve">i</w:t>
+      </w:r>
+      <w:r>
+        <w:rPr>
+          <w:rStyle w:val="OperatorTok"/>
+        </w:rPr>
+        <w:t xml:space="preserve">+</w:t>
+      </w:r>
+      <w:r>
+        <w:rPr>
           <w:rStyle w:val="DecValTok"/>
         </w:rPr>
         <w:t xml:space="preserve">1</w:t>
@@ -2440,7 +2819,22 @@
         <w:rPr>
           <w:rStyle w:val="NormalTok"/>
         </w:rPr>
-        <w:t xml:space="preserve"> data[i, </w:t>
+        <w:t xml:space="preserve"> </w:t>
+      </w:r>
+      <w:r>
+        <w:rPr>
+          <w:rStyle w:val="OperatorTok"/>
+        </w:rPr>
+        <w:t xml:space="preserve">\</w:t>
+      </w:r>
+      <w:r>
+        <w:br/>
+      </w:r>
+      <w:r>
+        <w:rPr>
+          <w:rStyle w:val="NormalTok"/>
+        </w:rPr>
+        <w:t xml:space="preserve">            data[j, i, </w:t>
       </w:r>
       <w:r>
         <w:rPr>
@@ -2456,7 +2850,7 @@
       </w:r>
     </w:p>
     <w:bookmarkEnd w:id="36"/>
-    <w:bookmarkStart w:id="37" w:name="b619a4d0"/>
+    <w:bookmarkStart w:id="37" w:name="X62717b34cc6f9b8b5d978c57e24d439aa01fe67"/>
     <w:p>
       <w:pPr>
         <w:pStyle w:val="FirstParagraph"/>
@@ -2466,7 +2860,7 @@
       </w:r>
     </w:p>
     <w:bookmarkEnd w:id="37"/>
-    <w:bookmarkStart w:id="38" w:name="Xe9faa5819b0e0fce543b9fa9de784783c6ba529"/>
+    <w:bookmarkStart w:id="38" w:name="X318ee47392df2391ca369c5a7a547748bf66dd6"/>
     <w:p>
       <w:pPr>
         <w:pStyle w:val="SourceCode"/>
@@ -2740,7 +3134,7 @@
       </w:r>
     </w:p>
     <w:bookmarkEnd w:id="38"/>
-    <w:bookmarkStart w:id="39" w:name="b175296b"/>
+    <w:bookmarkStart w:id="39" w:name="Xd799441bc3566bda3e10d3d0f9b39ae958b9462"/>
     <w:p>
       <w:pPr>
         <w:pStyle w:val="FirstParagraph"/>
@@ -2750,7 +3144,7 @@
       </w:r>
     </w:p>
     <w:bookmarkEnd w:id="39"/>
-    <w:bookmarkStart w:id="40" w:name="fc62aec2"/>
+    <w:bookmarkStart w:id="40" w:name="fb4fa796"/>
     <w:p>
       <w:pPr>
         <w:pStyle w:val="SourceCode"/>
@@ -2916,7 +3310,7 @@
       </w:r>
     </w:p>
     <w:bookmarkEnd w:id="40"/>
-    <w:bookmarkStart w:id="41" w:name="Xd4f61efc625dd749d16af4f78ae359099a56dd5"/>
+    <w:bookmarkStart w:id="41" w:name="be278d04"/>
     <w:p>
       <w:pPr>
         <w:pStyle w:val="FirstParagraph"/>
@@ -2926,7 +3320,7 @@
       </w:r>
     </w:p>
     <w:bookmarkEnd w:id="41"/>
-    <w:bookmarkStart w:id="42" w:name="d6cc579b"/>
+    <w:bookmarkStart w:id="42" w:name="a639e50c"/>
     <w:p>
       <w:pPr>
         <w:pStyle w:val="SourceCode"/>
@@ -3013,7 +3407,7 @@
         <w:rPr>
           <w:rStyle w:val="DecValTok"/>
         </w:rPr>
-        <w:t xml:space="preserve">50</w:t>
+        <w:t xml:space="preserve">25</w:t>
       </w:r>
       <w:r>
         <w:rPr>
@@ -3260,7 +3654,7 @@
       </w:r>
     </w:p>
     <w:bookmarkEnd w:id="42"/>
-    <w:bookmarkStart w:id="43" w:name="X8f3453b9ee6a70fb60e90bb7822fcf4a2c684d9"/>
+    <w:bookmarkStart w:id="43" w:name="c5a622e2"/>
     <w:p>
       <w:pPr>
         <w:pStyle w:val="FirstParagraph"/>
@@ -3270,7 +3664,7 @@
       </w:r>
     </w:p>
     <w:bookmarkEnd w:id="43"/>
-    <w:bookmarkStart w:id="47" w:name="X0684d798f0801d4eaeb1f13d22201cf7f38afce"/>
+    <w:bookmarkStart w:id="47" w:name="Xc7be06e76f06207b98af8c4d93c9f6c1d4726a0"/>
     <w:p>
       <w:pPr>
         <w:pStyle w:val="SourceCode"/>
@@ -3465,13 +3859,7 @@
         <w:rPr>
           <w:rStyle w:val="NormalTok"/>
         </w:rPr>
-        <w:t xml:space="preserve">    </w:t>
-      </w:r>
-      <w:r>
-        <w:rPr>
-          <w:rStyle w:val="CommentTok"/>
-        </w:rPr>
-        <w:t xml:space="preserve"># plt.show()</w:t>
+        <w:t xml:space="preserve">    plt.draw()</w:t>
       </w:r>
     </w:p>
     <w:p>
@@ -3481,14 +3869,14 @@
       <w:r>
         <w:drawing>
           <wp:inline>
-            <wp:extent cx="5338618" cy="3990109"/>
+            <wp:extent cx="5384800" cy="3990109"/>
             <wp:effectExtent b="0" l="0" r="0" t="0"/>
             <wp:docPr descr="" title="" id="45" name="Picture"/>
             <a:graphic>
               <a:graphicData uri="http://schemas.openxmlformats.org/drawingml/2006/picture">
                 <pic:pic>
                   <pic:nvPicPr>
-                    <pic:cNvPr descr="c320c95c515e87fadcc869bd49627a0277e0a692.png" id="46" name="Picture"/>
+                    <pic:cNvPr descr="0b446fb1eb5fce2199b799d4efec5f72f42b43cc.png" id="46" name="Picture"/>
                     <pic:cNvPicPr>
                       <a:picLocks noChangeArrowheads="1" noChangeAspect="1"/>
                     </pic:cNvPicPr>
@@ -3502,7 +3890,7 @@
                   <pic:spPr bwMode="auto">
                     <a:xfrm>
                       <a:off x="0" y="0"/>
-                      <a:ext cx="5338618" cy="3990109"/>
+                      <a:ext cx="5384800" cy="3990109"/>
                     </a:xfrm>
                     <a:prstGeom prst="rect">
                       <a:avLst/>
@@ -3522,7 +3910,7 @@
       </w:r>
     </w:p>
     <w:bookmarkEnd w:id="47"/>
-    <w:bookmarkStart w:id="48" w:name="X1596088b0223dc3fdee3cc83a031b907a6268a0"/>
+    <w:bookmarkStart w:id="48" w:name="Xa3a1fead270db896aca371c10cffd0d1e179e8e"/>
     <w:p>
       <w:pPr>
         <w:pStyle w:val="BodyText"/>
@@ -3532,7 +3920,7 @@
       </w:r>
     </w:p>
     <w:bookmarkEnd w:id="48"/>
-    <w:bookmarkStart w:id="49" w:name="e3cf4200"/>
+    <w:bookmarkStart w:id="49" w:name="b269ee26"/>
     <w:p>
       <w:pPr>
         <w:pStyle w:val="SourceCode"/>
@@ -3578,6 +3966,90 @@
       </w:r>
       <w:r>
         <w:rPr>
+          <w:rStyle w:val="NormalTok"/>
+        </w:rPr>
+        <w:t xml:space="preserve">rhos_test </w:t>
+      </w:r>
+      <w:r>
+        <w:rPr>
+          <w:rStyle w:val="OperatorTok"/>
+        </w:rPr>
+        <w:t xml:space="preserve">=</w:t>
+      </w:r>
+      <w:r>
+        <w:rPr>
+          <w:rStyle w:val="NormalTok"/>
+        </w:rPr>
+        <w:t xml:space="preserve"> [</w:t>
+      </w:r>
+      <w:r>
+        <w:rPr>
+          <w:rStyle w:val="DecValTok"/>
+        </w:rPr>
+        <w:t xml:space="preserve">17</w:t>
+      </w:r>
+      <w:r>
+        <w:rPr>
+          <w:rStyle w:val="NormalTok"/>
+        </w:rPr>
+        <w:t xml:space="preserve">, </w:t>
+      </w:r>
+      <w:r>
+        <w:rPr>
+          <w:rStyle w:val="DecValTok"/>
+        </w:rPr>
+        <w:t xml:space="preserve">35</w:t>
+      </w:r>
+      <w:r>
+        <w:rPr>
+          <w:rStyle w:val="NormalTok"/>
+        </w:rPr>
+        <w:t xml:space="preserve">]  </w:t>
+      </w:r>
+      <w:r>
+        <w:rPr>
+          <w:rStyle w:val="CommentTok"/>
+        </w:rPr>
+        <w:t xml:space="preserve"># Values of rho for test data</w:t>
+      </w:r>
+      <w:r>
+        <w:br/>
+      </w:r>
+      <w:r>
+        <w:rPr>
+          <w:rStyle w:val="NormalTok"/>
+        </w:rPr>
+        <w:t xml:space="preserve">n_test_rhos </w:t>
+      </w:r>
+      <w:r>
+        <w:rPr>
+          <w:rStyle w:val="OperatorTok"/>
+        </w:rPr>
+        <w:t xml:space="preserve">=</w:t>
+      </w:r>
+      <w:r>
+        <w:rPr>
+          <w:rStyle w:val="NormalTok"/>
+        </w:rPr>
+        <w:t xml:space="preserve"> </w:t>
+      </w:r>
+      <w:r>
+        <w:rPr>
+          <w:rStyle w:val="BuiltInTok"/>
+        </w:rPr>
+        <w:t xml:space="preserve">len</w:t>
+      </w:r>
+      <w:r>
+        <w:rPr>
+          <w:rStyle w:val="NormalTok"/>
+        </w:rPr>
+        <w:t xml:space="preserve">(rhos_test)</w:t>
+      </w:r>
+      <w:r>
+        <w:br/>
+      </w:r>
+      <w:r>
+        <w:rPr>
           <w:rStyle w:val="ControlFlowTok"/>
         </w:rPr>
         <w:t xml:space="preserve">if</w:t>
@@ -3607,7 +4079,133 @@
         <w:rPr>
           <w:rStyle w:val="NormalTok"/>
         </w:rPr>
-        <w:t xml:space="preserve"> generate_data(n_samples, n_t, dt)</w:t>
+        <w:t xml:space="preserve"> np.zeros((n_test_rhos, n_test_samples, n_t, </w:t>
+      </w:r>
+      <w:r>
+        <w:rPr>
+          <w:rStyle w:val="DecValTok"/>
+        </w:rPr>
+        <w:t xml:space="preserve">3</w:t>
+      </w:r>
+      <w:r>
+        <w:rPr>
+          <w:rStyle w:val="NormalTok"/>
+        </w:rPr>
+        <w:t xml:space="preserve">))</w:t>
+      </w:r>
+      <w:r>
+        <w:br/>
+      </w:r>
+      <w:r>
+        <w:rPr>
+          <w:rStyle w:val="NormalTok"/>
+        </w:rPr>
+        <w:t xml:space="preserve">    </w:t>
+      </w:r>
+      <w:r>
+        <w:rPr>
+          <w:rStyle w:val="ControlFlowTok"/>
+        </w:rPr>
+        <w:t xml:space="preserve">for</w:t>
+      </w:r>
+      <w:r>
+        <w:rPr>
+          <w:rStyle w:val="NormalTok"/>
+        </w:rPr>
+        <w:t xml:space="preserve"> i, rho </w:t>
+      </w:r>
+      <w:r>
+        <w:rPr>
+          <w:rStyle w:val="KeywordTok"/>
+        </w:rPr>
+        <w:t xml:space="preserve">in</w:t>
+      </w:r>
+      <w:r>
+        <w:rPr>
+          <w:rStyle w:val="NormalTok"/>
+        </w:rPr>
+        <w:t xml:space="preserve"> </w:t>
+      </w:r>
+      <w:r>
+        <w:rPr>
+          <w:rStyle w:val="BuiltInTok"/>
+        </w:rPr>
+        <w:t xml:space="preserve">enumerate</w:t>
+      </w:r>
+      <w:r>
+        <w:rPr>
+          <w:rStyle w:val="NormalTok"/>
+        </w:rPr>
+        <w:t xml:space="preserve">(rhos_test):</w:t>
+      </w:r>
+      <w:r>
+        <w:br/>
+      </w:r>
+      <w:r>
+        <w:rPr>
+          <w:rStyle w:val="NormalTok"/>
+        </w:rPr>
+        <w:t xml:space="preserve">        data_test[i] </w:t>
+      </w:r>
+      <w:r>
+        <w:rPr>
+          <w:rStyle w:val="OperatorTok"/>
+        </w:rPr>
+        <w:t xml:space="preserve">=</w:t>
+      </w:r>
+      <w:r>
+        <w:rPr>
+          <w:rStyle w:val="NormalTok"/>
+        </w:rPr>
+        <w:t xml:space="preserve"> generate_data(n_test_samples, n_t, dt, rho</w:t>
+      </w:r>
+      <w:r>
+        <w:rPr>
+          <w:rStyle w:val="OperatorTok"/>
+        </w:rPr>
+        <w:t xml:space="preserve">=</w:t>
+      </w:r>
+      <w:r>
+        <w:rPr>
+          <w:rStyle w:val="NormalTok"/>
+        </w:rPr>
+        <w:t xml:space="preserve">rho, seed_offset</w:t>
+      </w:r>
+      <w:r>
+        <w:rPr>
+          <w:rStyle w:val="OperatorTok"/>
+        </w:rPr>
+        <w:t xml:space="preserve">=</w:t>
+      </w:r>
+      <w:r>
+        <w:rPr>
+          <w:rStyle w:val="DecValTok"/>
+        </w:rPr>
+        <w:t xml:space="preserve">2</w:t>
+      </w:r>
+      <w:r>
+        <w:rPr>
+          <w:rStyle w:val="OperatorTok"/>
+        </w:rPr>
+        <w:t xml:space="preserve">*</w:t>
+      </w:r>
+      <w:r>
+        <w:rPr>
+          <w:rStyle w:val="NormalTok"/>
+        </w:rPr>
+        <w:t xml:space="preserve">n_samples</w:t>
+      </w:r>
+      <w:r>
+        <w:rPr>
+          <w:rStyle w:val="OperatorTok"/>
+        </w:rPr>
+        <w:t xml:space="preserve">*</w:t>
+      </w:r>
+      <w:r>
+        <w:rPr>
+          <w:rStyle w:val="NormalTok"/>
+        </w:rPr>
+        <w:t xml:space="preserve">i)</w:t>
       </w:r>
       <w:r>
         <w:br/>
@@ -3680,7 +4278,7 @@
       </w:r>
     </w:p>
     <w:bookmarkEnd w:id="49"/>
-    <w:bookmarkStart w:id="50" w:name="dffa9dd3"/>
+    <w:bookmarkStart w:id="50" w:name="Xe7e60e88f20605f4796bfacb2a8d18599bcc4a4"/>
     <w:p>
       <w:pPr>
         <w:pStyle w:val="FirstParagraph"/>
@@ -3690,7 +4288,7 @@
       </w:r>
     </w:p>
     <w:bookmarkEnd w:id="50"/>
-    <w:bookmarkStart w:id="51" w:name="X87977caa9cf829654a0a3f00a01c3a3d6a576c9"/>
+    <w:bookmarkStart w:id="51" w:name="Xb798f9bb7d6c196d98f0a9d0b1f7bc9b7bf3071"/>
     <w:p>
       <w:pPr>
         <w:pStyle w:val="SourceCode"/>
@@ -3741,7 +4339,19 @@
         <w:rPr>
           <w:rStyle w:val="NormalTok"/>
         </w:rPr>
-        <w:t xml:space="preserve">n_test_samples, </w:t>
+        <w:t xml:space="preserve">n_test_samples</w:t>
+      </w:r>
+      <w:r>
+        <w:rPr>
+          <w:rStyle w:val="OperatorTok"/>
+        </w:rPr>
+        <w:t xml:space="preserve">*</w:t>
+      </w:r>
+      <w:r>
+        <w:rPr>
+          <w:rStyle w:val="NormalTok"/>
+        </w:rPr>
+        <w:t xml:space="preserve">n_test_rhos, </w:t>
       </w:r>
       <w:r>
         <w:rPr>
@@ -3804,7 +4414,19 @@
         <w:rPr>
           <w:rStyle w:val="NormalTok"/>
         </w:rPr>
-        <w:t xml:space="preserve">n_test_samples, </w:t>
+        <w:t xml:space="preserve">n_test_samples</w:t>
+      </w:r>
+      <w:r>
+        <w:rPr>
+          <w:rStyle w:val="OperatorTok"/>
+        </w:rPr>
+        <w:t xml:space="preserve">*</w:t>
+      </w:r>
+      <w:r>
+        <w:rPr>
+          <w:rStyle w:val="NormalTok"/>
+        </w:rPr>
+        <w:t xml:space="preserve">n_test_rhos, </w:t>
       </w:r>
       <w:r>
         <w:rPr>
@@ -3831,6 +4453,51 @@
         <w:rPr>
           <w:rStyle w:val="NormalTok"/>
         </w:rPr>
+        <w:t xml:space="preserve"> j </w:t>
+      </w:r>
+      <w:r>
+        <w:rPr>
+          <w:rStyle w:val="KeywordTok"/>
+        </w:rPr>
+        <w:t xml:space="preserve">in</w:t>
+      </w:r>
+      <w:r>
+        <w:rPr>
+          <w:rStyle w:val="NormalTok"/>
+        </w:rPr>
+        <w:t xml:space="preserve"> </w:t>
+      </w:r>
+      <w:r>
+        <w:rPr>
+          <w:rStyle w:val="BuiltInTok"/>
+        </w:rPr>
+        <w:t xml:space="preserve">range</w:t>
+      </w:r>
+      <w:r>
+        <w:rPr>
+          <w:rStyle w:val="NormalTok"/>
+        </w:rPr>
+        <w:t xml:space="preserve">(n_test_rhos):</w:t>
+      </w:r>
+      <w:r>
+        <w:br/>
+      </w:r>
+      <w:r>
+        <w:rPr>
+          <w:rStyle w:val="NormalTok"/>
+        </w:rPr>
+        <w:t xml:space="preserve">    </w:t>
+      </w:r>
+      <w:r>
+        <w:rPr>
+          <w:rStyle w:val="ControlFlowTok"/>
+        </w:rPr>
+        <w:t xml:space="preserve">for</w:t>
+      </w:r>
+      <w:r>
+        <w:rPr>
+          <w:rStyle w:val="NormalTok"/>
+        </w:rPr>
         <w:t xml:space="preserve"> i </w:t>
       </w:r>
       <w:r>
@@ -3864,7 +4531,7 @@
         <w:rPr>
           <w:rStyle w:val="NormalTok"/>
         </w:rPr>
-        <w:t xml:space="preserve">    X_test[i</w:t>
+        <w:t xml:space="preserve">        X_test[(j</w:t>
       </w:r>
       <w:r>
         <w:rPr>
@@ -3876,6 +4543,30 @@
         <w:rPr>
           <w:rStyle w:val="NormalTok"/>
         </w:rPr>
+        <w:t xml:space="preserve">n_test_samples</w:t>
+      </w:r>
+      <w:r>
+        <w:rPr>
+          <w:rStyle w:val="OperatorTok"/>
+        </w:rPr>
+        <w:t xml:space="preserve">+</w:t>
+      </w:r>
+      <w:r>
+        <w:rPr>
+          <w:rStyle w:val="NormalTok"/>
+        </w:rPr>
+        <w:t xml:space="preserve">i)</w:t>
+      </w:r>
+      <w:r>
+        <w:rPr>
+          <w:rStyle w:val="OperatorTok"/>
+        </w:rPr>
+        <w:t xml:space="preserve">*</w:t>
+      </w:r>
+      <w:r>
+        <w:rPr>
+          <w:rStyle w:val="NormalTok"/>
+        </w:rPr>
         <w:t xml:space="preserve">(n_t</w:t>
       </w:r>
       <w:r>
@@ -3894,7 +4585,19 @@
         <w:rPr>
           <w:rStyle w:val="NormalTok"/>
         </w:rPr>
-        <w:t xml:space="preserve">):(i</w:t>
+        <w:t xml:space="preserve">):(j</w:t>
+      </w:r>
+      <w:r>
+        <w:rPr>
+          <w:rStyle w:val="OperatorTok"/>
+        </w:rPr>
+        <w:t xml:space="preserve">*</w:t>
+      </w:r>
+      <w:r>
+        <w:rPr>
+          <w:rStyle w:val="NormalTok"/>
+        </w:rPr>
+        <w:t xml:space="preserve">n_test_samples</w:t>
       </w:r>
       <w:r>
         <w:rPr>
@@ -3904,6 +4607,18 @@
       </w:r>
       <w:r>
         <w:rPr>
+          <w:rStyle w:val="NormalTok"/>
+        </w:rPr>
+        <w:t xml:space="preserve">i</w:t>
+      </w:r>
+      <w:r>
+        <w:rPr>
+          <w:rStyle w:val="OperatorTok"/>
+        </w:rPr>
+        <w:t xml:space="preserve">+</w:t>
+      </w:r>
+      <w:r>
+        <w:rPr>
           <w:rStyle w:val="DecValTok"/>
         </w:rPr>
         <w:t xml:space="preserve">1</w:t>
@@ -3954,7 +4669,22 @@
         <w:rPr>
           <w:rStyle w:val="NormalTok"/>
         </w:rPr>
-        <w:t xml:space="preserve"> data_test[i, :</w:t>
+        <w:t xml:space="preserve"> </w:t>
+      </w:r>
+      <w:r>
+        <w:rPr>
+          <w:rStyle w:val="OperatorTok"/>
+        </w:rPr>
+        <w:t xml:space="preserve">\</w:t>
+      </w:r>
+      <w:r>
+        <w:br/>
+      </w:r>
+      <w:r>
+        <w:rPr>
+          <w:rStyle w:val="NormalTok"/>
+        </w:rPr>
+        <w:t xml:space="preserve">            data_test[j, i, :</w:t>
       </w:r>
       <w:r>
         <w:rPr>
@@ -3981,7 +4711,7 @@
         <w:rPr>
           <w:rStyle w:val="NormalTok"/>
         </w:rPr>
-        <w:t xml:space="preserve">    Y_test[i</w:t>
+        <w:t xml:space="preserve">        Y_test[(j</w:t>
       </w:r>
       <w:r>
         <w:rPr>
@@ -3993,6 +4723,30 @@
         <w:rPr>
           <w:rStyle w:val="NormalTok"/>
         </w:rPr>
+        <w:t xml:space="preserve">n_test_samples</w:t>
+      </w:r>
+      <w:r>
+        <w:rPr>
+          <w:rStyle w:val="OperatorTok"/>
+        </w:rPr>
+        <w:t xml:space="preserve">+</w:t>
+      </w:r>
+      <w:r>
+        <w:rPr>
+          <w:rStyle w:val="NormalTok"/>
+        </w:rPr>
+        <w:t xml:space="preserve">i)</w:t>
+      </w:r>
+      <w:r>
+        <w:rPr>
+          <w:rStyle w:val="OperatorTok"/>
+        </w:rPr>
+        <w:t xml:space="preserve">*</w:t>
+      </w:r>
+      <w:r>
+        <w:rPr>
+          <w:rStyle w:val="NormalTok"/>
+        </w:rPr>
         <w:t xml:space="preserve">(n_t</w:t>
       </w:r>
       <w:r>
@@ -4011,7 +4765,19 @@
         <w:rPr>
           <w:rStyle w:val="NormalTok"/>
         </w:rPr>
-        <w:t xml:space="preserve">):(i</w:t>
+        <w:t xml:space="preserve">):(j</w:t>
+      </w:r>
+      <w:r>
+        <w:rPr>
+          <w:rStyle w:val="OperatorTok"/>
+        </w:rPr>
+        <w:t xml:space="preserve">*</w:t>
+      </w:r>
+      <w:r>
+        <w:rPr>
+          <w:rStyle w:val="NormalTok"/>
+        </w:rPr>
+        <w:t xml:space="preserve">n_test_samples</w:t>
       </w:r>
       <w:r>
         <w:rPr>
@@ -4021,6 +4787,18 @@
       </w:r>
       <w:r>
         <w:rPr>
+          <w:rStyle w:val="NormalTok"/>
+        </w:rPr>
+        <w:t xml:space="preserve">i</w:t>
+      </w:r>
+      <w:r>
+        <w:rPr>
+          <w:rStyle w:val="OperatorTok"/>
+        </w:rPr>
+        <w:t xml:space="preserve">+</w:t>
+      </w:r>
+      <w:r>
+        <w:rPr>
           <w:rStyle w:val="DecValTok"/>
         </w:rPr>
         <w:t xml:space="preserve">1</w:t>
@@ -4071,7 +4849,22 @@
         <w:rPr>
           <w:rStyle w:val="NormalTok"/>
         </w:rPr>
-        <w:t xml:space="preserve"> data_test[i, </w:t>
+        <w:t xml:space="preserve"> </w:t>
+      </w:r>
+      <w:r>
+        <w:rPr>
+          <w:rStyle w:val="OperatorTok"/>
+        </w:rPr>
+        <w:t xml:space="preserve">\</w:t>
+      </w:r>
+      <w:r>
+        <w:br/>
+      </w:r>
+      <w:r>
+        <w:rPr>
+          <w:rStyle w:val="NormalTok"/>
+        </w:rPr>
+        <w:t xml:space="preserve">            data_test[j, i, </w:t>
       </w:r>
       <w:r>
         <w:rPr>
@@ -4087,7 +4880,7 @@
       </w:r>
     </w:p>
     <w:bookmarkEnd w:id="51"/>
-    <w:bookmarkStart w:id="52" w:name="X5c08c331f305a1945a7c3775c1f699bd4bf663d"/>
+    <w:bookmarkStart w:id="52" w:name="df155995"/>
     <w:p>
       <w:pPr>
         <w:pStyle w:val="FirstParagraph"/>
@@ -4097,7 +4890,7 @@
       </w:r>
     </w:p>
     <w:bookmarkEnd w:id="52"/>
-    <w:bookmarkStart w:id="53" w:name="ab70983e"/>
+    <w:bookmarkStart w:id="53" w:name="Xbb5a37ea1590bfb55ee894a5a56e76e19cb4ddd"/>
     <w:p>
       <w:pPr>
         <w:pStyle w:val="SourceCode"/>
@@ -4130,7 +4923,7 @@
           <w:rStyle w:val="VerbatimChar"/>
         </w:rPr>
         <w:t xml:space="preserve">
-  1/625 ━━━━━━━━━━━━━━━━━━━━ 50s 80ms/step</w:t>
+   1/1249 ━━━━━━━━━━━━━━━━━━━━ 35s 28ms/step</w:t>
       </w:r>
     </w:p>
     <w:p>
@@ -4142,7 +4935,7 @@
           <w:rStyle w:val="VerbatimChar"/>
         </w:rPr>
         <w:t xml:space="preserve">
- 89/625 ━━━━━━━━━━━━━━━━━━━━ 0s 580us/step</w:t>
+ 153/1249 ━━━━━━━━━━━━━━━━━━━━ 0s 330us/step</w:t>
       </w:r>
     </w:p>
     <w:p>
@@ -4154,7 +4947,7 @@
           <w:rStyle w:val="VerbatimChar"/>
         </w:rPr>
         <w:t xml:space="preserve">
-146/625 ━━━━━━━━━━━━━━━━━━━━ 0s 699us/step</w:t>
+ 284/1249 ━━━━━━━━━━━━━━━━━━━━ 0s 391us/step</w:t>
       </w:r>
     </w:p>
     <w:p>
@@ -4166,7 +4959,7 @@
           <w:rStyle w:val="VerbatimChar"/>
         </w:rPr>
         <w:t xml:space="preserve">
-277/625 ━━━━━━━━━━━━━━━━━━━━ 0s 549us/step</w:t>
+ 442/1249 ━━━━━━━━━━━━━━━━━━━━ 0s 365us/step</w:t>
       </w:r>
     </w:p>
     <w:p>
@@ -4178,7 +4971,7 @@
           <w:rStyle w:val="VerbatimChar"/>
         </w:rPr>
         <w:t xml:space="preserve">
-406/625 ━━━━━━━━━━━━━━━━━━━━ 0s 498us/step</w:t>
+ 611/1249 ━━━━━━━━━━━━━━━━━━━━ 0s 346us/step</w:t>
       </w:r>
     </w:p>
     <w:p>
@@ -4190,7 +4983,7 @@
           <w:rStyle w:val="VerbatimChar"/>
         </w:rPr>
         <w:t xml:space="preserve">
-530/625 ━━━━━━━━━━━━━━━━━━━━ 0s 476us/step</w:t>
+ 786/1249 ━━━━━━━━━━━━━━━━━━━━ 0s 333us/step</w:t>
       </w:r>
     </w:p>
     <w:p>
@@ -4202,7 +4995,7 @@
           <w:rStyle w:val="VerbatimChar"/>
         </w:rPr>
         <w:t xml:space="preserve">
-625/625 ━━━━━━━━━━━━━━━━━━━━ 0s 494us/step</w:t>
+ 956/1249 ━━━━━━━━━━━━━━━━━━━━ 0s 326us/step</w:t>
       </w:r>
     </w:p>
     <w:p>
@@ -4214,11 +5007,35 @@
           <w:rStyle w:val="VerbatimChar"/>
         </w:rPr>
         <w:t xml:space="preserve">
-625/625 ━━━━━━━━━━━━━━━━━━━━ 0s 495us/step</w:t>
+1134/1249 ━━━━━━━━━━━━━━━━━━━━ 0s 319us/step</w:t>
+      </w:r>
+    </w:p>
+    <w:p>
+      <w:pPr>
+        <w:pStyle w:val="SourceCode"/>
+      </w:pPr>
+      <w:r>
+        <w:rPr>
+          <w:rStyle w:val="VerbatimChar"/>
+        </w:rPr>
+        <w:t xml:space="preserve">
+1249/1249 ━━━━━━━━━━━━━━━━━━━━ 0s 331us/step</w:t>
+      </w:r>
+    </w:p>
+    <w:p>
+      <w:pPr>
+        <w:pStyle w:val="SourceCode"/>
+      </w:pPr>
+      <w:r>
+        <w:rPr>
+          <w:rStyle w:val="VerbatimChar"/>
+        </w:rPr>
+        <w:t xml:space="preserve">
+1249/1249 ━━━━━━━━━━━━━━━━━━━━ 0s 332us/step</w:t>
       </w:r>
     </w:p>
     <w:bookmarkEnd w:id="53"/>
-    <w:bookmarkStart w:id="54" w:name="X6801d496fa0f2ca53255287ef2827abbac58112"/>
+    <w:bookmarkStart w:id="54" w:name="b5bc58ff"/>
     <w:p>
       <w:pPr>
         <w:pStyle w:val="FirstParagraph"/>
@@ -4228,7 +5045,7 @@
       </w:r>
     </w:p>
     <w:bookmarkEnd w:id="54"/>
-    <w:bookmarkStart w:id="55" w:name="b60cba36"/>
+    <w:bookmarkStart w:id="55" w:name="Xa517f3728df5fd0f1661ce7a11ee877c78e01a2"/>
     <w:p>
       <w:pPr>
         <w:pStyle w:val="SourceCode"/>
@@ -4335,11 +5152,11 @@
         <w:rPr>
           <w:rStyle w:val="VerbatimChar"/>
         </w:rPr>
-        <w:t xml:space="preserve">Mean absolute error (MAE) for test trajectories: 0.07603642006661351</w:t>
+        <w:t xml:space="preserve">Mean absolute error (MAE) for test trajectories: 0.07700586249013075</w:t>
       </w:r>
     </w:p>
     <w:bookmarkEnd w:id="55"/>
-    <w:bookmarkStart w:id="56" w:name="b9837074"/>
+    <w:bookmarkStart w:id="56" w:name="dc2ec128"/>
     <w:p>
       <w:pPr>
         <w:pStyle w:val="FirstParagraph"/>
@@ -4349,7 +5166,7 @@
       </w:r>
     </w:p>
     <w:bookmarkEnd w:id="56"/>
-    <w:bookmarkStart w:id="60" w:name="Xfa56b1255210c11545f268f3dbe1539936e596e"/>
+    <w:bookmarkStart w:id="60" w:name="Xb4ffc93a94b4f8473f6a91497ac47ebab3550b1"/>
     <w:p>
       <w:pPr>
         <w:pStyle w:val="SourceCode"/>
@@ -5142,14 +5959,14 @@
       <w:r>
         <w:drawing>
           <wp:inline>
-            <wp:extent cx="5440218" cy="6363854"/>
+            <wp:extent cx="5440218" cy="6373090"/>
             <wp:effectExtent b="0" l="0" r="0" t="0"/>
             <wp:docPr descr="" title="" id="58" name="Picture"/>
             <a:graphic>
               <a:graphicData uri="http://schemas.openxmlformats.org/drawingml/2006/picture">
                 <pic:pic>
                   <pic:nvPicPr>
-                    <pic:cNvPr descr="7ba40233d8c9c9a696e727414829ac4ae76f5bff.png" id="59" name="Picture"/>
+                    <pic:cNvPr descr="29830c60d49d419e627e22b0a70e27d6d3b701c8.png" id="59" name="Picture"/>
                     <pic:cNvPicPr>
                       <a:picLocks noChangeArrowheads="1" noChangeAspect="1"/>
                     </pic:cNvPicPr>
@@ -5163,7 +5980,7 @@
                   <pic:spPr bwMode="auto">
                     <a:xfrm>
                       <a:off x="0" y="0"/>
-                      <a:ext cx="5440218" cy="6363854"/>
+                      <a:ext cx="5440218" cy="6373090"/>
                     </a:xfrm>
                     <a:prstGeom prst="rect">
                       <a:avLst/>
@@ -5183,13 +6000,38 @@
       </w:r>
     </w:p>
     <w:bookmarkEnd w:id="60"/>
-    <w:bookmarkStart w:id="61" w:name="d70494c3"/>
+    <w:bookmarkStart w:id="61" w:name="Xfe4b061abddc049e74857c2e76c3bbcdb14abf8"/>
     <w:p>
       <w:pPr>
         <w:pStyle w:val="BodyText"/>
       </w:pPr>
       <w:r>
-        <w:t xml:space="preserve">We achieve excellent agreement between the true (numerically integrated) and predicted trajectories, even for lobe transitions.</w:t>
+        <w:t xml:space="preserve">We achieve excellent agreement between the true (numerically integrated) and predicted trajectories, even for lobe transitions. The test values of</w:t>
+      </w:r>
+      <w:r>
+        <w:t xml:space="preserve"> </w:t>
+      </w:r>
+      <m:oMath>
+        <m:r>
+          <m:t>ρ</m:t>
+        </m:r>
+      </m:oMath>
+      <w:r>
+        <w:t xml:space="preserve"> </w:t>
+      </w:r>
+      <w:r>
+        <w:t xml:space="preserve">are 17 and 35, different than the training values of 10, 28, and 40. This demonstrates the ability of the neural network to generalize to new values of</w:t>
+      </w:r>
+      <w:r>
+        <w:t xml:space="preserve"> </w:t>
+      </w:r>
+      <m:oMath>
+        <m:r>
+          <m:t>ρ</m:t>
+        </m:r>
+      </m:oMath>
+      <w:r>
+        <w:t xml:space="preserve">.</w:t>
       </w:r>
     </w:p>
     <w:bookmarkEnd w:id="61"/>

</xml_diff>